<commit_message>
Lab16: Implement inserting references
</commit_message>
<xml_diff>
--- a/Tasks/Лабораторная_18_Result/ПИ_Лабораторная_работа UWSR.docx
+++ b/Tasks/Лабораторная_18_Result/ПИ_Лабораторная_работа UWSR.docx
@@ -1,6 +1,6 @@
 
 <file path=word/document.xml><?xml version="1.0" encoding="utf-8"?>
-<w:document xmlns:wpc="http://schemas.microsoft.com/office/word/2010/wordprocessingCanvas" xmlns:mc="http://schemas.openxmlformats.org/markup-compatibility/2006" xmlns:o="urn:schemas-microsoft-com:office:office" xmlns:r="http://schemas.openxmlformats.org/officeDocument/2006/relationships" xmlns:m="http://schemas.openxmlformats.org/officeDocument/2006/math" xmlns:v="urn:schemas-microsoft-com:vml" xmlns:wp14="http://schemas.microsoft.com/office/word/2010/wordprocessingDrawing" xmlns:wp="http://schemas.openxmlformats.org/drawingml/2006/wordprocessingDrawing" xmlns:w10="urn:schemas-microsoft-com:office:word" xmlns:w="http://schemas.openxmlformats.org/wordprocessingml/2006/main" xmlns:w14="http://schemas.microsoft.com/office/word/2010/wordml" xmlns:w15="http://schemas.microsoft.com/office/word/2012/wordml" xmlns:wpg="http://schemas.microsoft.com/office/word/2010/wordprocessingGroup" xmlns:wpi="http://schemas.microsoft.com/office/word/2010/wordprocessingInk" xmlns:wne="http://schemas.microsoft.com/office/word/2006/wordml" xmlns:wps="http://schemas.microsoft.com/office/word/2010/wordprocessingShape" mc:Ignorable="w14 w15 wp14">
+<w:document xmlns:wpc="http://schemas.microsoft.com/office/word/2010/wordprocessingCanvas" xmlns:cx="http://schemas.microsoft.com/office/drawing/2014/chartex" xmlns:cx1="http://schemas.microsoft.com/office/drawing/2015/9/8/chartex" xmlns:mc="http://schemas.openxmlformats.org/markup-compatibility/2006" xmlns:o="urn:schemas-microsoft-com:office:office" xmlns:r="http://schemas.openxmlformats.org/officeDocument/2006/relationships" xmlns:m="http://schemas.openxmlformats.org/officeDocument/2006/math" xmlns:v="urn:schemas-microsoft-com:vml" xmlns:wp14="http://schemas.microsoft.com/office/word/2010/wordprocessingDrawing" xmlns:wp="http://schemas.openxmlformats.org/drawingml/2006/wordprocessingDrawing" xmlns:w10="urn:schemas-microsoft-com:office:word" xmlns:w="http://schemas.openxmlformats.org/wordprocessingml/2006/main" xmlns:w14="http://schemas.microsoft.com/office/word/2010/wordml" xmlns:w15="http://schemas.microsoft.com/office/word/2012/wordml" xmlns:w16se="http://schemas.microsoft.com/office/word/2015/wordml/symex" xmlns:wpg="http://schemas.microsoft.com/office/word/2010/wordprocessingGroup" xmlns:wpi="http://schemas.microsoft.com/office/word/2010/wordprocessingInk" xmlns:wne="http://schemas.microsoft.com/office/word/2006/wordml" xmlns:wps="http://schemas.microsoft.com/office/word/2010/wordprocessingShape" mc:Ignorable="w14 w15 w16se wp14">
   <w:body>
     <w:p>
       <w:pPr>
@@ -1196,8 +1196,6 @@
         </w:rPr>
         <w:t>, AJAX</w:t>
       </w:r>
-      <w:bookmarkStart w:id="0" w:name="_GoBack"/>
-      <w:bookmarkEnd w:id="0"/>
       <w:r>
         <w:rPr>
           <w:rFonts w:ascii="Courier New" w:hAnsi="Courier New" w:cs="Courier New"/>
@@ -1635,7 +1633,7 @@
       <w:r>
         <w:rPr>
           <w:noProof/>
-          <w:lang w:eastAsia="ru-RU"/>
+          <w:lang w:val="en-US"/>
         </w:rPr>
         <w:drawing>
           <wp:inline distT="0" distB="0" distL="0" distR="0">
@@ -1721,7 +1719,7 @@
       <w:r>
         <w:rPr>
           <w:noProof/>
-          <w:lang w:eastAsia="ru-RU"/>
+          <w:lang w:val="en-US"/>
         </w:rPr>
         <w:drawing>
           <wp:inline distT="0" distB="0" distL="0" distR="0">
@@ -1849,7 +1847,7 @@
         <w:rPr>
           <w:b/>
           <w:noProof/>
-          <w:lang w:eastAsia="ru-RU"/>
+          <w:lang w:val="en-US"/>
         </w:rPr>
         <w:drawing>
           <wp:inline distT="0" distB="0" distL="0" distR="0" wp14:anchorId="6FFD7541" wp14:editId="6988305A">
@@ -2040,7 +2038,7 @@
           <w:noProof/>
           <w:sz w:val="28"/>
           <w:szCs w:val="28"/>
-          <w:lang w:eastAsia="ru-RU"/>
+          <w:lang w:val="en-US"/>
         </w:rPr>
         <w:drawing>
           <wp:inline distT="0" distB="0" distL="0" distR="0">
@@ -2139,7 +2137,7 @@
       <w:r>
         <w:rPr>
           <w:noProof/>
-          <w:lang w:eastAsia="ru-RU"/>
+          <w:lang w:val="en-US"/>
         </w:rPr>
         <w:drawing>
           <wp:inline distT="0" distB="0" distL="0" distR="0">
@@ -2215,13 +2213,17 @@
           <w:rFonts w:ascii="Courier New" w:hAnsi="Courier New" w:cs="Courier New"/>
           <w:sz w:val="28"/>
           <w:szCs w:val="28"/>
-        </w:rPr>
-      </w:pPr>
-      <w:r>
-        <w:rPr>
-          <w:rFonts w:ascii="Courier New" w:hAnsi="Courier New" w:cs="Courier New"/>
-          <w:sz w:val="28"/>
-          <w:szCs w:val="28"/>
+          <w:highlight w:val="green"/>
+        </w:rPr>
+      </w:pPr>
+      <w:bookmarkStart w:id="0" w:name="_GoBack"/>
+      <w:bookmarkEnd w:id="0"/>
+      <w:r>
+        <w:rPr>
+          <w:rFonts w:ascii="Courier New" w:hAnsi="Courier New" w:cs="Courier New"/>
+          <w:sz w:val="28"/>
+          <w:szCs w:val="28"/>
+          <w:highlight w:val="green"/>
         </w:rPr>
         <w:t xml:space="preserve">Режим владельца, добавление </w:t>
       </w:r>
@@ -2229,6 +2231,7 @@
         <w:rPr>
           <w:sz w:val="28"/>
           <w:szCs w:val="28"/>
+          <w:highlight w:val="green"/>
         </w:rPr>
         <w:t>(</w:t>
       </w:r>
@@ -2236,6 +2239,7 @@
         <w:rPr>
           <w:sz w:val="28"/>
           <w:szCs w:val="28"/>
+          <w:highlight w:val="green"/>
           <w:lang w:val="en-US"/>
         </w:rPr>
         <w:t>insert</w:t>
@@ -2245,16 +2249,9 @@
           <w:rFonts w:ascii="Courier New" w:hAnsi="Courier New" w:cs="Courier New"/>
           <w:sz w:val="28"/>
           <w:szCs w:val="28"/>
-        </w:rPr>
-        <w:t>)</w:t>
-      </w:r>
-      <w:r>
-        <w:rPr>
-          <w:rFonts w:ascii="Courier New" w:hAnsi="Courier New" w:cs="Courier New"/>
-          <w:sz w:val="28"/>
-          <w:szCs w:val="28"/>
-        </w:rPr>
-        <w:t xml:space="preserve"> новой ссылки </w:t>
+          <w:highlight w:val="green"/>
+        </w:rPr>
+        <w:t xml:space="preserve">) новой ссылки </w:t>
       </w:r>
     </w:p>
     <w:p>
@@ -2272,7 +2269,7 @@
           <w:noProof/>
           <w:sz w:val="28"/>
           <w:szCs w:val="28"/>
-          <w:lang w:eastAsia="ru-RU"/>
+          <w:lang w:val="en-US"/>
         </w:rPr>
         <w:drawing>
           <wp:inline distT="0" distB="0" distL="0" distR="0">
@@ -2341,7 +2338,7 @@
           <w:noProof/>
           <w:sz w:val="28"/>
           <w:szCs w:val="28"/>
-          <w:lang w:eastAsia="ru-RU"/>
+          <w:lang w:val="en-US"/>
         </w:rPr>
         <w:lastRenderedPageBreak/>
         <w:drawing>
@@ -2411,7 +2408,7 @@
           <w:noProof/>
           <w:sz w:val="28"/>
           <w:szCs w:val="28"/>
-          <w:lang w:eastAsia="ru-RU"/>
+          <w:lang w:val="en-US"/>
         </w:rPr>
         <w:drawing>
           <wp:inline distT="0" distB="0" distL="0" distR="0">
@@ -2490,7 +2487,7 @@
           <w:noProof/>
           <w:sz w:val="28"/>
           <w:szCs w:val="28"/>
-          <w:lang w:eastAsia="ru-RU"/>
+          <w:lang w:val="en-US"/>
         </w:rPr>
         <w:drawing>
           <wp:inline distT="0" distB="0" distL="0" distR="0">
@@ -2559,7 +2556,7 @@
           <w:noProof/>
           <w:sz w:val="28"/>
           <w:szCs w:val="28"/>
-          <w:lang w:eastAsia="ru-RU"/>
+          <w:lang w:val="en-US"/>
         </w:rPr>
         <w:drawing>
           <wp:inline distT="0" distB="0" distL="0" distR="0">
@@ -2718,7 +2715,7 @@
           <w:noProof/>
           <w:sz w:val="28"/>
           <w:szCs w:val="28"/>
-          <w:lang w:eastAsia="ru-RU"/>
+          <w:lang w:val="en-US"/>
         </w:rPr>
         <w:drawing>
           <wp:inline distT="0" distB="0" distL="0" distR="0">
@@ -2787,7 +2784,7 @@
           <w:noProof/>
           <w:sz w:val="28"/>
           <w:szCs w:val="28"/>
-          <w:lang w:eastAsia="ru-RU"/>
+          <w:lang w:val="en-US"/>
         </w:rPr>
         <w:drawing>
           <wp:inline distT="0" distB="0" distL="0" distR="0">
@@ -2856,7 +2853,7 @@
           <w:noProof/>
           <w:sz w:val="28"/>
           <w:szCs w:val="28"/>
-          <w:lang w:eastAsia="ru-RU"/>
+          <w:lang w:val="en-US"/>
         </w:rPr>
         <w:lastRenderedPageBreak/>
         <w:drawing>
@@ -3007,7 +3004,7 @@
           <w:noProof/>
           <w:sz w:val="28"/>
           <w:szCs w:val="28"/>
-          <w:lang w:eastAsia="ru-RU"/>
+          <w:lang w:val="en-US"/>
         </w:rPr>
         <w:drawing>
           <wp:inline distT="0" distB="0" distL="0" distR="0">
@@ -3096,7 +3093,7 @@
           <w:noProof/>
           <w:sz w:val="28"/>
           <w:szCs w:val="28"/>
-          <w:lang w:eastAsia="ru-RU"/>
+          <w:lang w:val="en-US"/>
         </w:rPr>
         <w:lastRenderedPageBreak/>
         <w:drawing>
@@ -3207,7 +3204,7 @@
           <w:noProof/>
           <w:sz w:val="28"/>
           <w:szCs w:val="28"/>
-          <w:lang w:eastAsia="ru-RU"/>
+          <w:lang w:val="en-US"/>
         </w:rPr>
         <w:drawing>
           <wp:inline distT="0" distB="0" distL="0" distR="0">
@@ -3420,7 +3417,7 @@
           <w:noProof/>
           <w:sz w:val="28"/>
           <w:szCs w:val="28"/>
-          <w:lang w:eastAsia="ru-RU"/>
+          <w:lang w:val="en-US"/>
         </w:rPr>
         <w:drawing>
           <wp:inline distT="0" distB="0" distL="0" distR="0">
@@ -3489,7 +3486,7 @@
           <w:noProof/>
           <w:sz w:val="28"/>
           <w:szCs w:val="28"/>
-          <w:lang w:eastAsia="ru-RU"/>
+          <w:lang w:val="en-US"/>
         </w:rPr>
         <w:drawing>
           <wp:inline distT="0" distB="0" distL="0" distR="0">
@@ -3558,7 +3555,7 @@
           <w:noProof/>
           <w:sz w:val="28"/>
           <w:szCs w:val="28"/>
-          <w:lang w:eastAsia="ru-RU"/>
+          <w:lang w:val="en-US"/>
         </w:rPr>
         <w:lastRenderedPageBreak/>
         <w:drawing>
@@ -3628,7 +3625,7 @@
           <w:noProof/>
           <w:sz w:val="28"/>
           <w:szCs w:val="28"/>
-          <w:lang w:eastAsia="ru-RU"/>
+          <w:lang w:val="en-US"/>
         </w:rPr>
         <w:lastRenderedPageBreak/>
         <w:drawing>
@@ -3782,7 +3779,7 @@
           <w:noProof/>
           <w:sz w:val="28"/>
           <w:szCs w:val="28"/>
-          <w:lang w:eastAsia="ru-RU"/>
+          <w:lang w:val="en-US"/>
         </w:rPr>
         <w:lastRenderedPageBreak/>
         <w:drawing>
@@ -3852,7 +3849,7 @@
           <w:noProof/>
           <w:sz w:val="28"/>
           <w:szCs w:val="28"/>
-          <w:lang w:eastAsia="ru-RU"/>
+          <w:lang w:val="en-US"/>
         </w:rPr>
         <w:lastRenderedPageBreak/>
         <w:drawing>
@@ -4016,7 +4013,7 @@
           <w:noProof/>
           <w:sz w:val="28"/>
           <w:szCs w:val="28"/>
-          <w:lang w:eastAsia="ru-RU"/>
+          <w:lang w:val="en-US"/>
         </w:rPr>
         <w:lastRenderedPageBreak/>
         <w:drawing>
@@ -4086,7 +4083,7 @@
           <w:noProof/>
           <w:sz w:val="28"/>
           <w:szCs w:val="28"/>
-          <w:lang w:eastAsia="ru-RU"/>
+          <w:lang w:val="en-US"/>
         </w:rPr>
         <w:lastRenderedPageBreak/>
         <w:drawing>
@@ -4207,7 +4204,7 @@
           <w:noProof/>
           <w:sz w:val="28"/>
           <w:szCs w:val="28"/>
-          <w:lang w:eastAsia="ru-RU"/>
+          <w:lang w:val="en-US"/>
         </w:rPr>
         <w:drawing>
           <wp:inline distT="0" distB="0" distL="0" distR="0">
@@ -4286,7 +4283,7 @@
           <w:noProof/>
           <w:sz w:val="28"/>
           <w:szCs w:val="28"/>
-          <w:lang w:eastAsia="ru-RU"/>
+          <w:lang w:val="en-US"/>
         </w:rPr>
         <w:lastRenderedPageBreak/>
         <w:drawing>
@@ -4397,7 +4394,7 @@
           <w:noProof/>
           <w:sz w:val="28"/>
           <w:szCs w:val="28"/>
-          <w:lang w:eastAsia="ru-RU"/>
+          <w:lang w:val="en-US"/>
         </w:rPr>
         <w:drawing>
           <wp:inline distT="0" distB="0" distL="0" distR="0">
@@ -4507,7 +4504,7 @@
           <w:noProof/>
           <w:sz w:val="28"/>
           <w:szCs w:val="28"/>
-          <w:lang w:eastAsia="ru-RU"/>
+          <w:lang w:val="en-US"/>
         </w:rPr>
         <w:lastRenderedPageBreak/>
         <w:drawing>
@@ -4587,7 +4584,7 @@
           <w:noProof/>
           <w:sz w:val="28"/>
           <w:szCs w:val="28"/>
-          <w:lang w:eastAsia="ru-RU"/>
+          <w:lang w:val="en-US"/>
         </w:rPr>
         <w:drawing>
           <wp:inline distT="0" distB="0" distL="0" distR="0">
@@ -4860,7 +4857,7 @@
           <w:noProof/>
           <w:sz w:val="28"/>
           <w:szCs w:val="28"/>
-          <w:lang w:eastAsia="ru-RU"/>
+          <w:lang w:val="en-US"/>
         </w:rPr>
         <w:drawing>
           <wp:inline distT="0" distB="0" distL="0" distR="0">
@@ -5014,7 +5011,7 @@
           <w:noProof/>
           <w:sz w:val="28"/>
           <w:szCs w:val="28"/>
-          <w:lang w:eastAsia="ru-RU"/>
+          <w:lang w:val="en-US"/>
         </w:rPr>
         <w:lastRenderedPageBreak/>
         <w:drawing>
@@ -5183,7 +5180,7 @@
 </file>
 
 <file path=word/endnotes.xml><?xml version="1.0" encoding="utf-8"?>
-<w:endnotes xmlns:wpc="http://schemas.microsoft.com/office/word/2010/wordprocessingCanvas" xmlns:mc="http://schemas.openxmlformats.org/markup-compatibility/2006" xmlns:o="urn:schemas-microsoft-com:office:office" xmlns:r="http://schemas.openxmlformats.org/officeDocument/2006/relationships" xmlns:m="http://schemas.openxmlformats.org/officeDocument/2006/math" xmlns:v="urn:schemas-microsoft-com:vml" xmlns:wp14="http://schemas.microsoft.com/office/word/2010/wordprocessingDrawing" xmlns:wp="http://schemas.openxmlformats.org/drawingml/2006/wordprocessingDrawing" xmlns:w10="urn:schemas-microsoft-com:office:word" xmlns:w="http://schemas.openxmlformats.org/wordprocessingml/2006/main" xmlns:w14="http://schemas.microsoft.com/office/word/2010/wordml" xmlns:w15="http://schemas.microsoft.com/office/word/2012/wordml" xmlns:wpg="http://schemas.microsoft.com/office/word/2010/wordprocessingGroup" xmlns:wpi="http://schemas.microsoft.com/office/word/2010/wordprocessingInk" xmlns:wne="http://schemas.microsoft.com/office/word/2006/wordml" xmlns:wps="http://schemas.microsoft.com/office/word/2010/wordprocessingShape" mc:Ignorable="w14 w15 wp14">
+<w:endnotes xmlns:wpc="http://schemas.microsoft.com/office/word/2010/wordprocessingCanvas" xmlns:cx="http://schemas.microsoft.com/office/drawing/2014/chartex" xmlns:cx1="http://schemas.microsoft.com/office/drawing/2015/9/8/chartex" xmlns:mc="http://schemas.openxmlformats.org/markup-compatibility/2006" xmlns:o="urn:schemas-microsoft-com:office:office" xmlns:r="http://schemas.openxmlformats.org/officeDocument/2006/relationships" xmlns:m="http://schemas.openxmlformats.org/officeDocument/2006/math" xmlns:v="urn:schemas-microsoft-com:vml" xmlns:wp14="http://schemas.microsoft.com/office/word/2010/wordprocessingDrawing" xmlns:wp="http://schemas.openxmlformats.org/drawingml/2006/wordprocessingDrawing" xmlns:w10="urn:schemas-microsoft-com:office:word" xmlns:w="http://schemas.openxmlformats.org/wordprocessingml/2006/main" xmlns:w14="http://schemas.microsoft.com/office/word/2010/wordml" xmlns:w15="http://schemas.microsoft.com/office/word/2012/wordml" xmlns:w16se="http://schemas.microsoft.com/office/word/2015/wordml/symex" xmlns:wpg="http://schemas.microsoft.com/office/word/2010/wordprocessingGroup" xmlns:wpi="http://schemas.microsoft.com/office/word/2010/wordprocessingInk" xmlns:wne="http://schemas.microsoft.com/office/word/2006/wordml" xmlns:wps="http://schemas.microsoft.com/office/word/2010/wordprocessingShape" mc:Ignorable="w14 w15 w16se wp14">
   <w:endnote w:type="separator" w:id="-1">
     <w:p>
       <w:pPr>
@@ -5208,7 +5205,7 @@
 </file>
 
 <file path=word/footer1.xml><?xml version="1.0" encoding="utf-8"?>
-<w:ftr xmlns:wpc="http://schemas.microsoft.com/office/word/2010/wordprocessingCanvas" xmlns:mc="http://schemas.openxmlformats.org/markup-compatibility/2006" xmlns:o="urn:schemas-microsoft-com:office:office" xmlns:r="http://schemas.openxmlformats.org/officeDocument/2006/relationships" xmlns:m="http://schemas.openxmlformats.org/officeDocument/2006/math" xmlns:v="urn:schemas-microsoft-com:vml" xmlns:wp14="http://schemas.microsoft.com/office/word/2010/wordprocessingDrawing" xmlns:wp="http://schemas.openxmlformats.org/drawingml/2006/wordprocessingDrawing" xmlns:w10="urn:schemas-microsoft-com:office:word" xmlns:w="http://schemas.openxmlformats.org/wordprocessingml/2006/main" xmlns:w14="http://schemas.microsoft.com/office/word/2010/wordml" xmlns:w15="http://schemas.microsoft.com/office/word/2012/wordml" xmlns:wpg="http://schemas.microsoft.com/office/word/2010/wordprocessingGroup" xmlns:wpi="http://schemas.microsoft.com/office/word/2010/wordprocessingInk" xmlns:wne="http://schemas.microsoft.com/office/word/2006/wordml" xmlns:wps="http://schemas.microsoft.com/office/word/2010/wordprocessingShape" mc:Ignorable="w14 w15 wp14">
+<w:ftr xmlns:wpc="http://schemas.microsoft.com/office/word/2010/wordprocessingCanvas" xmlns:cx="http://schemas.microsoft.com/office/drawing/2014/chartex" xmlns:cx1="http://schemas.microsoft.com/office/drawing/2015/9/8/chartex" xmlns:mc="http://schemas.openxmlformats.org/markup-compatibility/2006" xmlns:o="urn:schemas-microsoft-com:office:office" xmlns:r="http://schemas.openxmlformats.org/officeDocument/2006/relationships" xmlns:m="http://schemas.openxmlformats.org/officeDocument/2006/math" xmlns:v="urn:schemas-microsoft-com:vml" xmlns:wp14="http://schemas.microsoft.com/office/word/2010/wordprocessingDrawing" xmlns:wp="http://schemas.openxmlformats.org/drawingml/2006/wordprocessingDrawing" xmlns:w10="urn:schemas-microsoft-com:office:word" xmlns:w="http://schemas.openxmlformats.org/wordprocessingml/2006/main" xmlns:w14="http://schemas.microsoft.com/office/word/2010/wordml" xmlns:w15="http://schemas.microsoft.com/office/word/2012/wordml" xmlns:w16se="http://schemas.microsoft.com/office/word/2015/wordml/symex" xmlns:wpg="http://schemas.microsoft.com/office/word/2010/wordprocessingGroup" xmlns:wpi="http://schemas.microsoft.com/office/word/2010/wordprocessingInk" xmlns:wne="http://schemas.microsoft.com/office/word/2006/wordml" xmlns:wps="http://schemas.microsoft.com/office/word/2010/wordprocessingShape" mc:Ignorable="w14 w15 w16se wp14">
   <w:sdt>
     <w:sdtPr>
       <w:id w:val="-120619826"/>
@@ -5237,7 +5234,7 @@
           <w:rPr>
             <w:noProof/>
           </w:rPr>
-          <w:t>2</w:t>
+          <w:t>18</w:t>
         </w:r>
         <w:r>
           <w:fldChar w:fldCharType="end"/>
@@ -5254,7 +5251,7 @@
 </file>
 
 <file path=word/footnotes.xml><?xml version="1.0" encoding="utf-8"?>
-<w:footnotes xmlns:wpc="http://schemas.microsoft.com/office/word/2010/wordprocessingCanvas" xmlns:mc="http://schemas.openxmlformats.org/markup-compatibility/2006" xmlns:o="urn:schemas-microsoft-com:office:office" xmlns:r="http://schemas.openxmlformats.org/officeDocument/2006/relationships" xmlns:m="http://schemas.openxmlformats.org/officeDocument/2006/math" xmlns:v="urn:schemas-microsoft-com:vml" xmlns:wp14="http://schemas.microsoft.com/office/word/2010/wordprocessingDrawing" xmlns:wp="http://schemas.openxmlformats.org/drawingml/2006/wordprocessingDrawing" xmlns:w10="urn:schemas-microsoft-com:office:word" xmlns:w="http://schemas.openxmlformats.org/wordprocessingml/2006/main" xmlns:w14="http://schemas.microsoft.com/office/word/2010/wordml" xmlns:w15="http://schemas.microsoft.com/office/word/2012/wordml" xmlns:wpg="http://schemas.microsoft.com/office/word/2010/wordprocessingGroup" xmlns:wpi="http://schemas.microsoft.com/office/word/2010/wordprocessingInk" xmlns:wne="http://schemas.microsoft.com/office/word/2006/wordml" xmlns:wps="http://schemas.microsoft.com/office/word/2010/wordprocessingShape" mc:Ignorable="w14 w15 wp14">
+<w:footnotes xmlns:wpc="http://schemas.microsoft.com/office/word/2010/wordprocessingCanvas" xmlns:cx="http://schemas.microsoft.com/office/drawing/2014/chartex" xmlns:cx1="http://schemas.microsoft.com/office/drawing/2015/9/8/chartex" xmlns:mc="http://schemas.openxmlformats.org/markup-compatibility/2006" xmlns:o="urn:schemas-microsoft-com:office:office" xmlns:r="http://schemas.openxmlformats.org/officeDocument/2006/relationships" xmlns:m="http://schemas.openxmlformats.org/officeDocument/2006/math" xmlns:v="urn:schemas-microsoft-com:vml" xmlns:wp14="http://schemas.microsoft.com/office/word/2010/wordprocessingDrawing" xmlns:wp="http://schemas.openxmlformats.org/drawingml/2006/wordprocessingDrawing" xmlns:w10="urn:schemas-microsoft-com:office:word" xmlns:w="http://schemas.openxmlformats.org/wordprocessingml/2006/main" xmlns:w14="http://schemas.microsoft.com/office/word/2010/wordml" xmlns:w15="http://schemas.microsoft.com/office/word/2012/wordml" xmlns:w16se="http://schemas.microsoft.com/office/word/2015/wordml/symex" xmlns:wpg="http://schemas.microsoft.com/office/word/2010/wordprocessingGroup" xmlns:wpi="http://schemas.microsoft.com/office/word/2010/wordprocessingInk" xmlns:wne="http://schemas.microsoft.com/office/word/2006/wordml" xmlns:wps="http://schemas.microsoft.com/office/word/2010/wordprocessingShape" mc:Ignorable="w14 w15 w16se wp14">
   <w:footnote w:type="separator" w:id="-1">
     <w:p>
       <w:pPr>
@@ -5279,7 +5276,7 @@
 </file>
 
 <file path=word/numbering.xml><?xml version="1.0" encoding="utf-8"?>
-<w:numbering xmlns:wpc="http://schemas.microsoft.com/office/word/2010/wordprocessingCanvas" xmlns:mc="http://schemas.openxmlformats.org/markup-compatibility/2006" xmlns:o="urn:schemas-microsoft-com:office:office" xmlns:r="http://schemas.openxmlformats.org/officeDocument/2006/relationships" xmlns:m="http://schemas.openxmlformats.org/officeDocument/2006/math" xmlns:v="urn:schemas-microsoft-com:vml" xmlns:wp14="http://schemas.microsoft.com/office/word/2010/wordprocessingDrawing" xmlns:wp="http://schemas.openxmlformats.org/drawingml/2006/wordprocessingDrawing" xmlns:w10="urn:schemas-microsoft-com:office:word" xmlns:w="http://schemas.openxmlformats.org/wordprocessingml/2006/main" xmlns:w14="http://schemas.microsoft.com/office/word/2010/wordml" xmlns:w15="http://schemas.microsoft.com/office/word/2012/wordml" xmlns:wpg="http://schemas.microsoft.com/office/word/2010/wordprocessingGroup" xmlns:wpi="http://schemas.microsoft.com/office/word/2010/wordprocessingInk" xmlns:wne="http://schemas.microsoft.com/office/word/2006/wordml" xmlns:wps="http://schemas.microsoft.com/office/word/2010/wordprocessingShape" mc:Ignorable="w14 w15 wp14">
+<w:numbering xmlns:wpc="http://schemas.microsoft.com/office/word/2010/wordprocessingCanvas" xmlns:cx="http://schemas.microsoft.com/office/drawing/2014/chartex" xmlns:cx1="http://schemas.microsoft.com/office/drawing/2015/9/8/chartex" xmlns:mc="http://schemas.openxmlformats.org/markup-compatibility/2006" xmlns:o="urn:schemas-microsoft-com:office:office" xmlns:r="http://schemas.openxmlformats.org/officeDocument/2006/relationships" xmlns:m="http://schemas.openxmlformats.org/officeDocument/2006/math" xmlns:v="urn:schemas-microsoft-com:vml" xmlns:wp14="http://schemas.microsoft.com/office/word/2010/wordprocessingDrawing" xmlns:wp="http://schemas.openxmlformats.org/drawingml/2006/wordprocessingDrawing" xmlns:w10="urn:schemas-microsoft-com:office:word" xmlns:w="http://schemas.openxmlformats.org/wordprocessingml/2006/main" xmlns:w14="http://schemas.microsoft.com/office/word/2010/wordml" xmlns:w15="http://schemas.microsoft.com/office/word/2012/wordml" xmlns:w16se="http://schemas.microsoft.com/office/word/2015/wordml/symex" xmlns:wpg="http://schemas.microsoft.com/office/word/2010/wordprocessingGroup" xmlns:wpi="http://schemas.microsoft.com/office/word/2010/wordprocessingInk" xmlns:wne="http://schemas.microsoft.com/office/word/2006/wordml" xmlns:wps="http://schemas.microsoft.com/office/word/2010/wordprocessingShape" mc:Ignorable="w14 w15 w16se wp14">
   <w:abstractNum w:abstractNumId="0" w15:restartNumberingAfterBreak="0">
     <w:nsid w:val="1FB35FAA"/>
     <w:multiLevelType w:val="hybridMultilevel"/>
@@ -6228,7 +6225,7 @@
 </file>
 
 <file path=word/styles.xml><?xml version="1.0" encoding="utf-8"?>
-<w:styles xmlns:mc="http://schemas.openxmlformats.org/markup-compatibility/2006" xmlns:r="http://schemas.openxmlformats.org/officeDocument/2006/relationships" xmlns:w="http://schemas.openxmlformats.org/wordprocessingml/2006/main" xmlns:w14="http://schemas.microsoft.com/office/word/2010/wordml" xmlns:w15="http://schemas.microsoft.com/office/word/2012/wordml" mc:Ignorable="w14 w15">
+<w:styles xmlns:mc="http://schemas.openxmlformats.org/markup-compatibility/2006" xmlns:r="http://schemas.openxmlformats.org/officeDocument/2006/relationships" xmlns:w="http://schemas.openxmlformats.org/wordprocessingml/2006/main" xmlns:w14="http://schemas.microsoft.com/office/word/2010/wordml" xmlns:w15="http://schemas.microsoft.com/office/word/2012/wordml" xmlns:w16se="http://schemas.microsoft.com/office/word/2015/wordml/symex" mc:Ignorable="w14 w15 w16se">
   <w:docDefaults>
     <w:rPrDefault>
       <w:rPr>

</xml_diff>

<commit_message>
Lab16: Implement updating and deleting references
</commit_message>
<xml_diff>
--- a/Tasks/Лабораторная_18_Result/ПИ_Лабораторная_работа UWSR.docx
+++ b/Tasks/Лабораторная_18_Result/ПИ_Лабораторная_работа UWSR.docx
@@ -5,6 +5,7 @@
     <w:p>
       <w:pPr>
         <w:spacing w:after="0"/>
+        <w:ind w:firstLine="708"/>
         <w:jc w:val="right"/>
         <w:rPr>
           <w:rFonts w:ascii="Courier New" w:hAnsi="Courier New" w:cs="Courier New"/>
@@ -44,7 +45,6 @@
           <w:rFonts w:ascii="Courier New" w:hAnsi="Courier New" w:cs="Courier New"/>
           <w:sz w:val="28"/>
           <w:szCs w:val="28"/>
-          <w:lang w:val="en-US"/>
         </w:rPr>
         <w:t>, 8</w:t>
       </w:r>
@@ -1325,6 +1325,7 @@
           <w:rFonts w:ascii="Courier New" w:hAnsi="Courier New" w:cs="Courier New"/>
           <w:sz w:val="28"/>
           <w:szCs w:val="28"/>
+          <w:lang w:val="en-US"/>
         </w:rPr>
       </w:pPr>
       <w:r>
@@ -1340,6 +1341,7 @@
           <w:rFonts w:ascii="Courier New" w:hAnsi="Courier New" w:cs="Courier New"/>
           <w:sz w:val="28"/>
           <w:szCs w:val="28"/>
+          <w:lang w:val="en-US"/>
         </w:rPr>
         <w:t xml:space="preserve">: </w:t>
       </w:r>
@@ -1357,6 +1359,7 @@
           <w:rFonts w:ascii="Courier New" w:hAnsi="Courier New" w:cs="Courier New"/>
           <w:sz w:val="28"/>
           <w:szCs w:val="28"/>
+          <w:lang w:val="en-US"/>
         </w:rPr>
         <w:t>/</w:t>
       </w:r>
@@ -1374,6 +1377,7 @@
           <w:rFonts w:ascii="Courier New" w:hAnsi="Courier New" w:cs="Courier New"/>
           <w:sz w:val="28"/>
           <w:szCs w:val="28"/>
+          <w:lang w:val="en-US"/>
         </w:rPr>
         <w:t>/</w:t>
       </w:r>
@@ -1391,6 +1395,7 @@
           <w:rFonts w:ascii="Courier New" w:hAnsi="Courier New" w:cs="Courier New"/>
           <w:sz w:val="28"/>
           <w:szCs w:val="28"/>
+          <w:lang w:val="en-US"/>
         </w:rPr>
         <w:t>/</w:t>
       </w:r>
@@ -1408,6 +1413,7 @@
           <w:rFonts w:ascii="Courier New" w:hAnsi="Courier New" w:cs="Courier New"/>
           <w:sz w:val="28"/>
           <w:szCs w:val="28"/>
+          <w:lang w:val="en-US"/>
         </w:rPr>
         <w:t>/</w:t>
       </w:r>
@@ -1425,6 +1431,7 @@
           <w:rFonts w:ascii="Courier New" w:hAnsi="Courier New" w:cs="Courier New"/>
           <w:sz w:val="28"/>
           <w:szCs w:val="28"/>
+          <w:lang w:val="en-US"/>
         </w:rPr>
         <w:t xml:space="preserve">.  </w:t>
       </w:r>
@@ -1546,9 +1553,6 @@
     <w:p>
       <w:pPr>
         <w:spacing w:after="0"/>
-        <w:rPr>
-          <w:lang w:val="en-US"/>
-        </w:rPr>
       </w:pPr>
       <w:hyperlink r:id="rId7" w:history="1">
         <w:r>
@@ -1556,22 +1560,111 @@
             <w:rStyle w:val="a4"/>
             <w:lang w:val="en-US"/>
           </w:rPr>
-          <w:t>https://www.postgresql.org/docs/10/errcodes-appendix.html</w:t>
+          <w:t>https</w:t>
+        </w:r>
+        <w:r>
+          <w:rPr>
+            <w:rStyle w:val="a4"/>
+          </w:rPr>
+          <w:t>://</w:t>
+        </w:r>
+        <w:r>
+          <w:rPr>
+            <w:rStyle w:val="a4"/>
+            <w:lang w:val="en-US"/>
+          </w:rPr>
+          <w:t>www</w:t>
+        </w:r>
+        <w:r>
+          <w:rPr>
+            <w:rStyle w:val="a4"/>
+          </w:rPr>
+          <w:t>.</w:t>
+        </w:r>
+        <w:proofErr w:type="spellStart"/>
+        <w:r>
+          <w:rPr>
+            <w:rStyle w:val="a4"/>
+            <w:lang w:val="en-US"/>
+          </w:rPr>
+          <w:t>postgresql</w:t>
+        </w:r>
+        <w:proofErr w:type="spellEnd"/>
+        <w:r>
+          <w:rPr>
+            <w:rStyle w:val="a4"/>
+          </w:rPr>
+          <w:t>.</w:t>
+        </w:r>
+        <w:r>
+          <w:rPr>
+            <w:rStyle w:val="a4"/>
+            <w:lang w:val="en-US"/>
+          </w:rPr>
+          <w:t>org</w:t>
+        </w:r>
+        <w:r>
+          <w:rPr>
+            <w:rStyle w:val="a4"/>
+          </w:rPr>
+          <w:t>/</w:t>
+        </w:r>
+        <w:r>
+          <w:rPr>
+            <w:rStyle w:val="a4"/>
+            <w:lang w:val="en-US"/>
+          </w:rPr>
+          <w:t>docs</w:t>
+        </w:r>
+        <w:r>
+          <w:rPr>
+            <w:rStyle w:val="a4"/>
+          </w:rPr>
+          <w:t>/10/</w:t>
+        </w:r>
+        <w:proofErr w:type="spellStart"/>
+        <w:r>
+          <w:rPr>
+            <w:rStyle w:val="a4"/>
+            <w:lang w:val="en-US"/>
+          </w:rPr>
+          <w:t>errcodes</w:t>
+        </w:r>
+        <w:proofErr w:type="spellEnd"/>
+        <w:r>
+          <w:rPr>
+            <w:rStyle w:val="a4"/>
+          </w:rPr>
+          <w:t>-</w:t>
+        </w:r>
+        <w:r>
+          <w:rPr>
+            <w:rStyle w:val="a4"/>
+            <w:lang w:val="en-US"/>
+          </w:rPr>
+          <w:t>appendix</w:t>
+        </w:r>
+        <w:r>
+          <w:rPr>
+            <w:rStyle w:val="a4"/>
+          </w:rPr>
+          <w:t>.</w:t>
+        </w:r>
+        <w:r>
+          <w:rPr>
+            <w:rStyle w:val="a4"/>
+            <w:lang w:val="en-US"/>
+          </w:rPr>
+          <w:t>html</w:t>
         </w:r>
       </w:hyperlink>
       <w:r>
-        <w:rPr>
-          <w:lang w:val="en-US"/>
-        </w:rPr>
         <w:t xml:space="preserve">    </w:t>
       </w:r>
     </w:p>
     <w:p>
       <w:pPr>
         <w:spacing w:after="0"/>
-        <w:rPr>
-          <w:lang w:val="en-US"/>
-        </w:rPr>
       </w:pPr>
     </w:p>
     <w:p>
@@ -2216,8 +2309,6 @@
           <w:highlight w:val="green"/>
         </w:rPr>
       </w:pPr>
-      <w:bookmarkStart w:id="0" w:name="_GoBack"/>
-      <w:bookmarkEnd w:id="0"/>
       <w:r>
         <w:rPr>
           <w:rFonts w:ascii="Courier New" w:hAnsi="Courier New" w:cs="Courier New"/>
@@ -2930,36 +3021,34 @@
           <w:rFonts w:ascii="Courier New" w:hAnsi="Courier New" w:cs="Courier New"/>
           <w:sz w:val="28"/>
           <w:szCs w:val="28"/>
-        </w:rPr>
-      </w:pPr>
-      <w:r>
-        <w:rPr>
-          <w:rFonts w:ascii="Courier New" w:hAnsi="Courier New" w:cs="Courier New"/>
-          <w:sz w:val="28"/>
-          <w:szCs w:val="28"/>
-        </w:rPr>
-        <w:t>Режим владельца,</w:t>
-      </w:r>
-      <w:r>
-        <w:rPr>
-          <w:rFonts w:ascii="Courier New" w:hAnsi="Courier New" w:cs="Courier New"/>
-          <w:sz w:val="28"/>
-          <w:szCs w:val="28"/>
-        </w:rPr>
-        <w:t xml:space="preserve"> удаление</w:t>
-      </w:r>
-      <w:r>
-        <w:rPr>
-          <w:rFonts w:ascii="Courier New" w:hAnsi="Courier New" w:cs="Courier New"/>
-          <w:sz w:val="28"/>
-          <w:szCs w:val="28"/>
-        </w:rPr>
-        <w:t xml:space="preserve"> </w:t>
-      </w:r>
-      <w:r>
-        <w:rPr>
-          <w:sz w:val="28"/>
-          <w:szCs w:val="28"/>
+          <w:highlight w:val="green"/>
+        </w:rPr>
+      </w:pPr>
+      <w:r>
+        <w:rPr>
+          <w:rFonts w:ascii="Courier New" w:hAnsi="Courier New" w:cs="Courier New"/>
+          <w:sz w:val="28"/>
+          <w:szCs w:val="28"/>
+          <w:highlight w:val="green"/>
+        </w:rPr>
+        <w:t>Режим владель</w:t>
+      </w:r>
+      <w:bookmarkStart w:id="0" w:name="_GoBack"/>
+      <w:bookmarkEnd w:id="0"/>
+      <w:r>
+        <w:rPr>
+          <w:rFonts w:ascii="Courier New" w:hAnsi="Courier New" w:cs="Courier New"/>
+          <w:sz w:val="28"/>
+          <w:szCs w:val="28"/>
+          <w:highlight w:val="green"/>
+        </w:rPr>
+        <w:t xml:space="preserve">ца, удаление </w:t>
+      </w:r>
+      <w:r>
+        <w:rPr>
+          <w:sz w:val="28"/>
+          <w:szCs w:val="28"/>
+          <w:highlight w:val="green"/>
         </w:rPr>
         <w:t>(</w:t>
       </w:r>
@@ -2967,6 +3056,7 @@
         <w:rPr>
           <w:sz w:val="28"/>
           <w:szCs w:val="28"/>
+          <w:highlight w:val="green"/>
           <w:lang w:val="en-US"/>
         </w:rPr>
         <w:t>delete</w:t>
@@ -2976,16 +3066,9 @@
           <w:rFonts w:ascii="Courier New" w:hAnsi="Courier New" w:cs="Courier New"/>
           <w:sz w:val="28"/>
           <w:szCs w:val="28"/>
-        </w:rPr>
-        <w:t>)</w:t>
-      </w:r>
-      <w:r>
-        <w:rPr>
-          <w:rFonts w:ascii="Courier New" w:hAnsi="Courier New" w:cs="Courier New"/>
-          <w:sz w:val="28"/>
-          <w:szCs w:val="28"/>
-        </w:rPr>
-        <w:t>ссылки</w:t>
+          <w:highlight w:val="green"/>
+        </w:rPr>
+        <w:t>)ссылки</w:t>
       </w:r>
     </w:p>
     <w:p>

</xml_diff>

<commit_message>
Lab16: Implement comments and auth
</commit_message>
<xml_diff>
--- a/Tasks/Лабораторная_18_Result/ПИ_Лабораторная_работа UWSR.docx
+++ b/Tasks/Лабораторная_18_Result/ПИ_Лабораторная_работа UWSR.docx
@@ -562,13 +562,15 @@
           <w:b/>
           <w:sz w:val="28"/>
           <w:szCs w:val="28"/>
-        </w:rPr>
-      </w:pPr>
-      <w:r>
-        <w:rPr>
-          <w:rFonts w:ascii="Courier New" w:hAnsi="Courier New" w:cs="Courier New"/>
-          <w:sz w:val="28"/>
-          <w:szCs w:val="28"/>
+          <w:highlight w:val="green"/>
+        </w:rPr>
+      </w:pPr>
+      <w:r>
+        <w:rPr>
+          <w:rFonts w:ascii="Courier New" w:hAnsi="Courier New" w:cs="Courier New"/>
+          <w:sz w:val="28"/>
+          <w:szCs w:val="28"/>
+          <w:highlight w:val="green"/>
         </w:rPr>
         <w:t xml:space="preserve">добавление информации о </w:t>
       </w:r>
@@ -577,6 +579,7 @@
           <w:rFonts w:ascii="Courier New" w:hAnsi="Courier New" w:cs="Courier New"/>
           <w:sz w:val="28"/>
           <w:szCs w:val="28"/>
+          <w:highlight w:val="green"/>
         </w:rPr>
         <w:t xml:space="preserve">новой </w:t>
       </w:r>
@@ -585,6 +588,7 @@
           <w:rFonts w:ascii="Courier New" w:hAnsi="Courier New" w:cs="Courier New"/>
           <w:sz w:val="28"/>
           <w:szCs w:val="28"/>
+          <w:highlight w:val="green"/>
         </w:rPr>
         <w:t>ссылке</w:t>
       </w:r>
@@ -593,6 +597,7 @@
           <w:rFonts w:ascii="Courier New" w:hAnsi="Courier New" w:cs="Courier New"/>
           <w:sz w:val="28"/>
           <w:szCs w:val="28"/>
+          <w:highlight w:val="green"/>
         </w:rPr>
         <w:t xml:space="preserve"> (</w:t>
       </w:r>
@@ -601,6 +606,7 @@
           <w:rFonts w:ascii="Courier New" w:hAnsi="Courier New" w:cs="Courier New"/>
           <w:sz w:val="28"/>
           <w:szCs w:val="28"/>
+          <w:highlight w:val="green"/>
           <w:lang w:val="en-US"/>
         </w:rPr>
         <w:t>URL</w:t>
@@ -610,6 +616,7 @@
           <w:rFonts w:ascii="Courier New" w:hAnsi="Courier New" w:cs="Courier New"/>
           <w:sz w:val="28"/>
           <w:szCs w:val="28"/>
+          <w:highlight w:val="green"/>
         </w:rPr>
         <w:t>)</w:t>
       </w:r>
@@ -618,6 +625,7 @@
           <w:rFonts w:ascii="Courier New" w:hAnsi="Courier New" w:cs="Courier New"/>
           <w:sz w:val="28"/>
           <w:szCs w:val="28"/>
+          <w:highlight w:val="green"/>
         </w:rPr>
         <w:t xml:space="preserve"> на </w:t>
       </w:r>
@@ -626,6 +634,7 @@
           <w:rFonts w:ascii="Courier New" w:hAnsi="Courier New" w:cs="Courier New"/>
           <w:sz w:val="28"/>
           <w:szCs w:val="28"/>
+          <w:highlight w:val="green"/>
           <w:lang w:val="en-US"/>
         </w:rPr>
         <w:t>web</w:t>
@@ -635,22 +644,16 @@
           <w:rFonts w:ascii="Courier New" w:hAnsi="Courier New" w:cs="Courier New"/>
           <w:sz w:val="28"/>
           <w:szCs w:val="28"/>
-        </w:rPr>
-        <w:t>-</w:t>
-      </w:r>
-      <w:r>
-        <w:rPr>
-          <w:rFonts w:ascii="Courier New" w:hAnsi="Courier New" w:cs="Courier New"/>
-          <w:sz w:val="28"/>
-          <w:szCs w:val="28"/>
-        </w:rPr>
-        <w:t>сайт(</w:t>
-      </w:r>
-      <w:r>
-        <w:rPr>
-          <w:rFonts w:ascii="Courier New" w:hAnsi="Courier New" w:cs="Courier New"/>
-          <w:sz w:val="28"/>
-          <w:szCs w:val="28"/>
+          <w:highlight w:val="green"/>
+        </w:rPr>
+        <w:t>-сайт(</w:t>
+      </w:r>
+      <w:r>
+        <w:rPr>
+          <w:rFonts w:ascii="Courier New" w:hAnsi="Courier New" w:cs="Courier New"/>
+          <w:sz w:val="28"/>
+          <w:szCs w:val="28"/>
+          <w:highlight w:val="green"/>
           <w:lang w:val="en-US"/>
         </w:rPr>
         <w:t>WSR</w:t>
@@ -660,6 +663,7 @@
           <w:rFonts w:ascii="Courier New" w:hAnsi="Courier New" w:cs="Courier New"/>
           <w:sz w:val="28"/>
           <w:szCs w:val="28"/>
+          <w:highlight w:val="green"/>
         </w:rPr>
         <w:t>);</w:t>
       </w:r>
@@ -677,13 +681,15 @@
           <w:b/>
           <w:sz w:val="28"/>
           <w:szCs w:val="28"/>
-        </w:rPr>
-      </w:pPr>
-      <w:r>
-        <w:rPr>
-          <w:rFonts w:ascii="Courier New" w:hAnsi="Courier New" w:cs="Courier New"/>
-          <w:sz w:val="28"/>
-          <w:szCs w:val="28"/>
+          <w:highlight w:val="green"/>
+        </w:rPr>
+      </w:pPr>
+      <w:r>
+        <w:rPr>
+          <w:rFonts w:ascii="Courier New" w:hAnsi="Courier New" w:cs="Courier New"/>
+          <w:sz w:val="28"/>
+          <w:szCs w:val="28"/>
+          <w:highlight w:val="green"/>
         </w:rPr>
         <w:t xml:space="preserve">переходить по </w:t>
       </w:r>
@@ -692,6 +698,7 @@
           <w:rFonts w:ascii="Courier New" w:hAnsi="Courier New" w:cs="Courier New"/>
           <w:sz w:val="28"/>
           <w:szCs w:val="28"/>
+          <w:highlight w:val="green"/>
           <w:lang w:val="en-US"/>
         </w:rPr>
         <w:t>WSR</w:t>
@@ -701,6 +708,7 @@
           <w:rFonts w:ascii="Courier New" w:hAnsi="Courier New" w:cs="Courier New"/>
           <w:sz w:val="28"/>
           <w:szCs w:val="28"/>
+          <w:highlight w:val="green"/>
         </w:rPr>
         <w:t>;</w:t>
       </w:r>
@@ -718,13 +726,15 @@
           <w:b/>
           <w:sz w:val="28"/>
           <w:szCs w:val="28"/>
-        </w:rPr>
-      </w:pPr>
-      <w:r>
-        <w:rPr>
-          <w:rFonts w:ascii="Courier New" w:hAnsi="Courier New" w:cs="Courier New"/>
-          <w:sz w:val="28"/>
-          <w:szCs w:val="28"/>
+          <w:highlight w:val="green"/>
+        </w:rPr>
+      </w:pPr>
+      <w:r>
+        <w:rPr>
+          <w:rFonts w:ascii="Courier New" w:hAnsi="Courier New" w:cs="Courier New"/>
+          <w:sz w:val="28"/>
+          <w:szCs w:val="28"/>
+          <w:highlight w:val="green"/>
         </w:rPr>
         <w:t xml:space="preserve">корректировка информации о </w:t>
       </w:r>
@@ -733,6 +743,7 @@
           <w:rFonts w:ascii="Courier New" w:hAnsi="Courier New" w:cs="Courier New"/>
           <w:sz w:val="28"/>
           <w:szCs w:val="28"/>
+          <w:highlight w:val="green"/>
           <w:lang w:val="en-US"/>
         </w:rPr>
         <w:t>WSR;</w:t>
@@ -751,13 +762,15 @@
           <w:b/>
           <w:sz w:val="28"/>
           <w:szCs w:val="28"/>
-        </w:rPr>
-      </w:pPr>
-      <w:r>
-        <w:rPr>
-          <w:rFonts w:ascii="Courier New" w:hAnsi="Courier New" w:cs="Courier New"/>
-          <w:sz w:val="28"/>
-          <w:szCs w:val="28"/>
+          <w:highlight w:val="green"/>
+        </w:rPr>
+      </w:pPr>
+      <w:r>
+        <w:rPr>
+          <w:rFonts w:ascii="Courier New" w:hAnsi="Courier New" w:cs="Courier New"/>
+          <w:sz w:val="28"/>
+          <w:szCs w:val="28"/>
+          <w:highlight w:val="green"/>
         </w:rPr>
         <w:t xml:space="preserve">удаление информации о </w:t>
       </w:r>
@@ -766,6 +779,7 @@
           <w:rFonts w:ascii="Courier New" w:hAnsi="Courier New" w:cs="Courier New"/>
           <w:sz w:val="28"/>
           <w:szCs w:val="28"/>
+          <w:highlight w:val="green"/>
           <w:lang w:val="en-US"/>
         </w:rPr>
         <w:t>WSR</w:t>
@@ -775,6 +789,7 @@
           <w:rFonts w:ascii="Courier New" w:hAnsi="Courier New" w:cs="Courier New"/>
           <w:sz w:val="28"/>
           <w:szCs w:val="28"/>
+          <w:highlight w:val="green"/>
           <w:lang w:val="en-US"/>
         </w:rPr>
         <w:t>;</w:t>
@@ -793,16 +808,20 @@
           <w:b/>
           <w:sz w:val="28"/>
           <w:szCs w:val="28"/>
-        </w:rPr>
-      </w:pPr>
-      <w:r>
-        <w:rPr>
-          <w:rFonts w:ascii="Courier New" w:hAnsi="Courier New" w:cs="Courier New"/>
-          <w:sz w:val="28"/>
-          <w:szCs w:val="28"/>
+          <w:highlight w:val="green"/>
+        </w:rPr>
+      </w:pPr>
+      <w:r>
+        <w:rPr>
+          <w:rFonts w:ascii="Courier New" w:hAnsi="Courier New" w:cs="Courier New"/>
+          <w:sz w:val="28"/>
+          <w:szCs w:val="28"/>
+          <w:highlight w:val="green"/>
         </w:rPr>
         <w:t>редактирование текстового дескриптора (набор ключевых слов);</w:t>
       </w:r>
+      <w:bookmarkStart w:id="0" w:name="_GoBack"/>
+      <w:bookmarkEnd w:id="0"/>
     </w:p>
     <w:p>
       <w:pPr>
@@ -889,13 +908,15 @@
           <w:b/>
           <w:sz w:val="28"/>
           <w:szCs w:val="28"/>
-        </w:rPr>
-      </w:pPr>
-      <w:r>
-        <w:rPr>
-          <w:rFonts w:ascii="Courier New" w:hAnsi="Courier New" w:cs="Courier New"/>
-          <w:sz w:val="28"/>
-          <w:szCs w:val="28"/>
+          <w:highlight w:val="green"/>
+        </w:rPr>
+      </w:pPr>
+      <w:r>
+        <w:rPr>
+          <w:rFonts w:ascii="Courier New" w:hAnsi="Courier New" w:cs="Courier New"/>
+          <w:sz w:val="28"/>
+          <w:szCs w:val="28"/>
+          <w:highlight w:val="green"/>
         </w:rPr>
         <w:t>добавление комментариев.</w:t>
       </w:r>
@@ -2733,13 +2754,15 @@
           <w:rFonts w:ascii="Courier New" w:hAnsi="Courier New" w:cs="Courier New"/>
           <w:sz w:val="28"/>
           <w:szCs w:val="28"/>
-        </w:rPr>
-      </w:pPr>
-      <w:r>
-        <w:rPr>
-          <w:rFonts w:ascii="Courier New" w:hAnsi="Courier New" w:cs="Courier New"/>
-          <w:sz w:val="28"/>
-          <w:szCs w:val="28"/>
+          <w:highlight w:val="green"/>
+        </w:rPr>
+      </w:pPr>
+      <w:r>
+        <w:rPr>
+          <w:rFonts w:ascii="Courier New" w:hAnsi="Courier New" w:cs="Courier New"/>
+          <w:sz w:val="28"/>
+          <w:szCs w:val="28"/>
+          <w:highlight w:val="green"/>
         </w:rPr>
         <w:t>Режим владельца,</w:t>
       </w:r>
@@ -2748,6 +2771,7 @@
           <w:rFonts w:ascii="Courier New" w:hAnsi="Courier New" w:cs="Courier New"/>
           <w:sz w:val="28"/>
           <w:szCs w:val="28"/>
+          <w:highlight w:val="green"/>
         </w:rPr>
         <w:t xml:space="preserve"> изменение</w:t>
       </w:r>
@@ -2756,6 +2780,7 @@
           <w:rFonts w:ascii="Courier New" w:hAnsi="Courier New" w:cs="Courier New"/>
           <w:sz w:val="28"/>
           <w:szCs w:val="28"/>
+          <w:highlight w:val="green"/>
         </w:rPr>
         <w:t xml:space="preserve"> </w:t>
       </w:r>
@@ -2763,6 +2788,7 @@
         <w:rPr>
           <w:sz w:val="28"/>
           <w:szCs w:val="28"/>
+          <w:highlight w:val="green"/>
         </w:rPr>
         <w:t>(</w:t>
       </w:r>
@@ -2770,6 +2796,7 @@
         <w:rPr>
           <w:sz w:val="28"/>
           <w:szCs w:val="28"/>
+          <w:highlight w:val="green"/>
           <w:lang w:val="en-US"/>
         </w:rPr>
         <w:t>update</w:t>
@@ -2779,16 +2806,9 @@
           <w:rFonts w:ascii="Courier New" w:hAnsi="Courier New" w:cs="Courier New"/>
           <w:sz w:val="28"/>
           <w:szCs w:val="28"/>
-        </w:rPr>
-        <w:t>)</w:t>
-      </w:r>
-      <w:r>
-        <w:rPr>
-          <w:rFonts w:ascii="Courier New" w:hAnsi="Courier New" w:cs="Courier New"/>
-          <w:sz w:val="28"/>
-          <w:szCs w:val="28"/>
-        </w:rPr>
-        <w:t xml:space="preserve"> ссылки </w:t>
+          <w:highlight w:val="green"/>
+        </w:rPr>
+        <w:t xml:space="preserve">) ссылки </w:t>
       </w:r>
     </w:p>
     <w:p>
@@ -3031,18 +3051,7 @@
           <w:szCs w:val="28"/>
           <w:highlight w:val="green"/>
         </w:rPr>
-        <w:t>Режим владель</w:t>
-      </w:r>
-      <w:bookmarkStart w:id="0" w:name="_GoBack"/>
-      <w:bookmarkEnd w:id="0"/>
-      <w:r>
-        <w:rPr>
-          <w:rFonts w:ascii="Courier New" w:hAnsi="Courier New" w:cs="Courier New"/>
-          <w:sz w:val="28"/>
-          <w:szCs w:val="28"/>
-          <w:highlight w:val="green"/>
-        </w:rPr>
-        <w:t xml:space="preserve">ца, удаление </w:t>
+        <w:t xml:space="preserve">Режим владельца, удаление </w:t>
       </w:r>
       <w:r>
         <w:rPr>

</xml_diff>